<commit_message>
Ajuste AD y actualización archivos DI y AD en fuentes
</commit_message>
<xml_diff>
--- a/fuentes/CF1_41730034_AD.docx
+++ b/fuentes/CF1_41730034_AD.docx
@@ -1,6 +1,6 @@
 
 <file path=word/document.xml><?xml version="1.0" encoding="utf-8"?>
-<w:document xmlns:wpc="http://schemas.microsoft.com/office/word/2010/wordprocessingCanvas" xmlns:cx="http://schemas.microsoft.com/office/drawing/2014/chartex" xmlns:cx1="http://schemas.microsoft.com/office/drawing/2015/9/8/chartex" xmlns:cx2="http://schemas.microsoft.com/office/drawing/2015/10/21/chartex" xmlns:cx3="http://schemas.microsoft.com/office/drawing/2016/5/9/chartex" xmlns:cx4="http://schemas.microsoft.com/office/drawing/2016/5/10/chartex" xmlns:cx5="http://schemas.microsoft.com/office/drawing/2016/5/11/chartex" xmlns:cx6="http://schemas.microsoft.com/office/drawing/2016/5/12/chartex" xmlns:cx7="http://schemas.microsoft.com/office/drawing/2016/5/13/chartex" xmlns:cx8="http://schemas.microsoft.com/office/drawing/2016/5/14/chartex" xmlns:mc="http://schemas.openxmlformats.org/markup-compatibility/2006" xmlns:aink="http://schemas.microsoft.com/office/drawing/2016/ink" xmlns:am3d="http://schemas.microsoft.com/office/drawing/2017/model3d" xmlns:o="urn:schemas-microsoft-com:office:office" xmlns:oel="http://schemas.microsoft.com/office/2019/extlst" xmlns:r="http://schemas.openxmlformats.org/officeDocument/2006/relationships" xmlns:m="http://schemas.openxmlformats.org/officeDocument/2006/math" xmlns:v="urn:schemas-microsoft-com:vml" xmlns:wp14="http://schemas.microsoft.com/office/word/2010/wordprocessingDrawing" xmlns:wp="http://schemas.openxmlformats.org/drawingml/2006/wordprocessingDrawing" xmlns:w10="urn:schemas-microsoft-com:office:word" xmlns:w="http://schemas.openxmlformats.org/wordprocessingml/2006/main" xmlns:w14="http://schemas.microsoft.com/office/word/2010/wordml" xmlns:w15="http://schemas.microsoft.com/office/word/2012/wordml" xmlns:w16cex="http://schemas.microsoft.com/office/word/2018/wordml/cex" xmlns:w16cid="http://schemas.microsoft.com/office/word/2016/wordml/cid" xmlns:w16="http://schemas.microsoft.com/office/word/2018/wordml" xmlns:w16du="http://schemas.microsoft.com/office/word/2023/wordml/word16du" xmlns:w16sdtdh="http://schemas.microsoft.com/office/word/2020/wordml/sdtdatahash" xmlns:w16sdtfl="http://schemas.microsoft.com/office/word/2024/wordml/sdtformatlock" xmlns:w16se="http://schemas.microsoft.com/office/word/2015/wordml/symex" xmlns:wpg="http://schemas.microsoft.com/office/word/2010/wordprocessingGroup" xmlns:wpi="http://schemas.microsoft.com/office/word/2010/wordprocessingInk" xmlns:wne="http://schemas.microsoft.com/office/word/2006/wordml" xmlns:wps="http://schemas.microsoft.com/office/word/2010/wordprocessingShape" xmlns:a="http://schemas.openxmlformats.org/drawingml/2006/main" xmlns:pic="http://schemas.openxmlformats.org/drawingml/2006/picture" mc:Ignorable="w14 w15 w16se w16cid w16 w16cex w16sdtdh w16sdtfl w16du wp14">
+<w:document xmlns:wpc="http://schemas.microsoft.com/office/word/2010/wordprocessingCanvas" xmlns:mc="http://schemas.openxmlformats.org/markup-compatibility/2006" xmlns:o="urn:schemas-microsoft-com:office:office" xmlns:r="http://schemas.openxmlformats.org/officeDocument/2006/relationships" xmlns:m="http://schemas.openxmlformats.org/officeDocument/2006/math" xmlns:v="urn:schemas-microsoft-com:vml" xmlns:wp14="http://schemas.microsoft.com/office/word/2010/wordprocessingDrawing" xmlns:wp="http://schemas.openxmlformats.org/drawingml/2006/wordprocessingDrawing" xmlns:w10="urn:schemas-microsoft-com:office:word" xmlns:w="http://schemas.openxmlformats.org/wordprocessingml/2006/main" xmlns:w14="http://schemas.microsoft.com/office/word/2010/wordml" xmlns:w15="http://schemas.microsoft.com/office/word/2012/wordml" xmlns:wpg="http://schemas.microsoft.com/office/word/2010/wordprocessingGroup" xmlns:wpi="http://schemas.microsoft.com/office/word/2010/wordprocessingInk" xmlns:wne="http://schemas.microsoft.com/office/word/2006/wordml" xmlns:wps="http://schemas.microsoft.com/office/word/2010/wordprocessingShape" xmlns:a="http://schemas.openxmlformats.org/drawingml/2006/main" xmlns:pic="http://schemas.openxmlformats.org/drawingml/2006/picture" mc:Ignorable="w14 w15 wp14">
   <w:body>
     <w:p>
       <w:pPr>
@@ -437,7 +437,17 @@
                 <w:sz w:val="20"/>
                 <w:szCs w:val="20"/>
               </w:rPr>
-              <w:t>ransformando la educación: estrategias para entornos saludables y modelos pedagógicos</w:t>
+              <w:t>ransformando la educación: e</w:t>
+            </w:r>
+            <w:r>
+              <w:rPr>
+                <w:b/>
+                <w:bCs/>
+                <w:color w:val="auto"/>
+                <w:sz w:val="20"/>
+                <w:szCs w:val="20"/>
+              </w:rPr>
+              <w:t>strategias para entornos saludables y modelos pedagógicos</w:t>
             </w:r>
             <w:r>
               <w:rPr>
@@ -784,86 +794,28 @@
               <w:cnfStyle w:val="000000100000" w:firstRow="0" w:lastRow="0" w:firstColumn="0" w:lastColumn="0" w:oddVBand="0" w:evenVBand="0" w:oddHBand="1" w:evenHBand="0" w:firstRowFirstColumn="0" w:firstRowLastColumn="0" w:lastRowFirstColumn="0" w:lastRowLastColumn="0"/>
               <w:rPr>
                 <w:rFonts w:ascii="Calibri" w:hAnsi="Calibri" w:eastAsia="Calibri" w:cs="Calibri"/>
-                <w:b w:val="1"/>
-                <w:bCs w:val="1"/>
-                <w:i w:val="1"/>
-                <w:iCs w:val="1"/>
-                <w:color w:val="auto"/>
-              </w:rPr>
-            </w:pPr>
-            <w:r>
-              <w:rPr>
-                <w:rFonts w:ascii="Calibri" w:hAnsi="Calibri" w:eastAsia="Calibri" w:cs="Calibri"/>
-                <w:b w:val="1"/>
-                <w:bCs w:val="1"/>
-                <w:i w:val="1"/>
-                <w:iCs w:val="1"/>
-                <w:color w:val="auto"/>
-              </w:rPr>
-              <w:t xml:space="preserve">La </w:t>
-            </w:r>
-            <w:r>
-              <w:rPr>
-                <w:rFonts w:ascii="Calibri" w:hAnsi="Calibri" w:eastAsia="Calibri" w:cs="Calibri"/>
-                <w:b w:val="1"/>
-                <w:bCs w:val="1"/>
-                <w:i w:val="1"/>
-                <w:iCs w:val="1"/>
-                <w:color w:val="auto"/>
-              </w:rPr>
-              <w:t>E</w:t>
-            </w:r>
-            <w:r>
-              <w:rPr>
-                <w:rFonts w:ascii="Calibri" w:hAnsi="Calibri" w:eastAsia="Calibri" w:cs="Calibri"/>
-                <w:b w:val="1"/>
-                <w:bCs w:val="1"/>
-                <w:i w:val="1"/>
-                <w:iCs w:val="1"/>
-                <w:color w:val="auto"/>
-              </w:rPr>
-              <w:t xml:space="preserve">strategia de </w:t>
-            </w:r>
-            <w:r>
-              <w:rPr>
-                <w:rFonts w:ascii="Calibri" w:hAnsi="Calibri" w:eastAsia="Calibri" w:cs="Calibri"/>
-                <w:b w:val="1"/>
-                <w:bCs w:val="1"/>
-                <w:i w:val="1"/>
-                <w:iCs w:val="1"/>
-                <w:color w:val="auto"/>
-              </w:rPr>
-              <w:t>E</w:t>
-            </w:r>
-            <w:r>
-              <w:rPr>
-                <w:rFonts w:ascii="Calibri" w:hAnsi="Calibri" w:eastAsia="Calibri" w:cs="Calibri"/>
-                <w:b w:val="1"/>
-                <w:bCs w:val="1"/>
-                <w:i w:val="1"/>
-                <w:iCs w:val="1"/>
-                <w:color w:val="auto"/>
-              </w:rPr>
-              <w:t xml:space="preserve">ntornos </w:t>
-            </w:r>
-            <w:r>
-              <w:rPr>
-                <w:rFonts w:ascii="Calibri" w:hAnsi="Calibri" w:eastAsia="Calibri" w:cs="Calibri"/>
-                <w:b w:val="1"/>
-                <w:bCs w:val="1"/>
-                <w:i w:val="1"/>
-                <w:iCs w:val="1"/>
-                <w:color w:val="auto"/>
-              </w:rPr>
-              <w:t>S</w:t>
-            </w:r>
-            <w:r>
-              <w:rPr>
-                <w:rFonts w:ascii="Calibri" w:hAnsi="Calibri" w:eastAsia="Calibri" w:cs="Calibri"/>
-                <w:b w:val="1"/>
-                <w:bCs w:val="1"/>
-                <w:i w:val="1"/>
-                <w:iCs w:val="1"/>
+                <w:b/>
+                <w:bCs/>
+                <w:i/>
+                <w:color w:val="auto"/>
+              </w:rPr>
+            </w:pPr>
+            <w:r>
+              <w:rPr>
+                <w:rFonts w:ascii="Calibri" w:hAnsi="Calibri" w:eastAsia="Calibri" w:cs="Calibri"/>
+                <w:b/>
+                <w:bCs/>
+                <w:i/>
+                <w:color w:val="auto"/>
+              </w:rPr>
+              <w:t>La Estrategia de Entornos S</w:t>
+            </w:r>
+            <w:r>
+              <w:rPr>
+                <w:rFonts w:ascii="Calibri" w:hAnsi="Calibri" w:eastAsia="Calibri" w:cs="Calibri"/>
+                <w:b/>
+                <w:bCs/>
+                <w:i/>
                 <w:color w:val="auto"/>
               </w:rPr>
               <w:t>aludables (EES) se basa en la promoción de la equidad, la sostenibilidad ambiental y la mejora de</w:t>
@@ -871,10 +823,9 @@
             <w:r>
               <w:rPr>
                 <w:rFonts w:ascii="Calibri" w:hAnsi="Calibri" w:eastAsia="Calibri" w:cs="Calibri"/>
-                <w:b w:val="1"/>
-                <w:bCs w:val="1"/>
-                <w:i w:val="1"/>
-                <w:iCs w:val="1"/>
+                <w:b/>
+                <w:bCs/>
+                <w:i/>
                 <w:color w:val="auto"/>
               </w:rPr>
               <w:t>l acceso a servicios sanitarios</w:t>
@@ -882,10 +833,9 @@
             <w:r>
               <w:rPr>
                 <w:rFonts w:ascii="Calibri" w:hAnsi="Calibri" w:eastAsia="Calibri" w:cs="Calibri"/>
-                <w:b w:val="1"/>
-                <w:bCs w:val="1"/>
-                <w:i w:val="1"/>
-                <w:iCs w:val="1"/>
+                <w:b/>
+                <w:bCs/>
+                <w:i/>
                 <w:color w:val="auto"/>
               </w:rPr>
               <w:t>.</w:t>
@@ -1247,75 +1197,31 @@
               <w:cnfStyle w:val="000000000000" w:firstRow="0" w:lastRow="0" w:firstColumn="0" w:lastColumn="0" w:oddVBand="0" w:evenVBand="0" w:oddHBand="0" w:evenHBand="0" w:firstRowFirstColumn="0" w:firstRowLastColumn="0" w:lastRowFirstColumn="0" w:lastRowLastColumn="0"/>
               <w:rPr>
                 <w:rFonts w:ascii="Calibri" w:hAnsi="Calibri" w:eastAsia="Calibri" w:cs="Calibri"/>
-                <w:b w:val="1"/>
-                <w:bCs w:val="1"/>
-                <w:i w:val="1"/>
-                <w:iCs w:val="1"/>
+                <w:b/>
+                <w:bCs/>
+                <w:i/>
+                <w:iCs/>
                 <w:color w:val="AEAAAA"/>
               </w:rPr>
             </w:pPr>
             <w:r>
               <w:rPr>
                 <w:rFonts w:ascii="Calibri" w:hAnsi="Calibri" w:eastAsia="Calibri" w:cs="Calibri"/>
-                <w:b w:val="1"/>
-                <w:bCs w:val="1"/>
-                <w:i w:val="1"/>
-                <w:iCs w:val="1"/>
-                <w:color w:val="auto"/>
-              </w:rPr>
-              <w:t xml:space="preserve">La </w:t>
-            </w:r>
-            <w:r>
-              <w:rPr>
-                <w:rFonts w:ascii="Calibri" w:hAnsi="Calibri" w:eastAsia="Calibri" w:cs="Calibri"/>
-                <w:b w:val="1"/>
-                <w:bCs w:val="1"/>
-                <w:i w:val="1"/>
-                <w:iCs w:val="1"/>
-                <w:color w:val="auto"/>
-              </w:rPr>
-              <w:t>e</w:t>
-            </w:r>
-            <w:r>
-              <w:rPr>
-                <w:rFonts w:ascii="Calibri" w:hAnsi="Calibri" w:eastAsia="Calibri" w:cs="Calibri"/>
-                <w:b w:val="1"/>
-                <w:bCs w:val="1"/>
-                <w:i w:val="1"/>
-                <w:iCs w:val="1"/>
-                <w:color w:val="auto"/>
-              </w:rPr>
-              <w:t xml:space="preserve">scuela </w:t>
-            </w:r>
-            <w:r>
-              <w:rPr>
-                <w:rFonts w:ascii="Calibri" w:hAnsi="Calibri" w:eastAsia="Calibri" w:cs="Calibri"/>
-                <w:b w:val="1"/>
-                <w:bCs w:val="1"/>
-                <w:i w:val="1"/>
-                <w:iCs w:val="1"/>
-                <w:color w:val="auto"/>
-              </w:rPr>
-              <w:t>s</w:t>
-            </w:r>
-            <w:r>
-              <w:rPr>
-                <w:rFonts w:ascii="Calibri" w:hAnsi="Calibri" w:eastAsia="Calibri" w:cs="Calibri"/>
-                <w:b w:val="1"/>
-                <w:bCs w:val="1"/>
-                <w:i w:val="1"/>
-                <w:iCs w:val="1"/>
-                <w:color w:val="auto"/>
-              </w:rPr>
-              <w:t>aludable se centra únicamente en la infraestructura y no en el bienes</w:t>
-            </w:r>
-            <w:r>
-              <w:rPr>
-                <w:rFonts w:ascii="Calibri" w:hAnsi="Calibri" w:eastAsia="Calibri" w:cs="Calibri"/>
-                <w:b w:val="1"/>
-                <w:bCs w:val="1"/>
-                <w:i w:val="1"/>
-                <w:iCs w:val="1"/>
+                <w:b/>
+                <w:bCs/>
+                <w:i/>
+                <w:iCs/>
+                <w:color w:val="auto"/>
+              </w:rPr>
+              <w:t>La escuela saludable se centra únicamente en la infraestructura y no en el bienes</w:t>
+            </w:r>
+            <w:r>
+              <w:rPr>
+                <w:rFonts w:ascii="Calibri" w:hAnsi="Calibri" w:eastAsia="Calibri" w:cs="Calibri"/>
+                <w:b/>
+                <w:bCs/>
+                <w:i/>
+                <w:iCs/>
                 <w:color w:val="auto"/>
               </w:rPr>
               <w:t>tar integral de los estudiantes</w:t>
@@ -1323,10 +1229,10 @@
             <w:r>
               <w:rPr>
                 <w:rFonts w:ascii="Calibri" w:hAnsi="Calibri" w:eastAsia="Calibri" w:cs="Calibri"/>
-                <w:b w:val="1"/>
-                <w:bCs w:val="1"/>
-                <w:i w:val="1"/>
-                <w:iCs w:val="1"/>
+                <w:b/>
+                <w:bCs/>
+                <w:i/>
+                <w:iCs/>
                 <w:color w:val="auto"/>
               </w:rPr>
               <w:t>.</w:t>
@@ -1512,6 +1418,7 @@
                 <w:rFonts w:ascii="Calibri" w:hAnsi="Calibri" w:eastAsia="Calibri" w:cs="Calibri"/>
                 <w:color w:val="595959"/>
               </w:rPr>
+              <w:lastRenderedPageBreak/>
               <w:t>Comentario respuesta correcta</w:t>
             </w:r>
           </w:p>
@@ -1704,20 +1611,18 @@
               <w:cnfStyle w:val="000000100000" w:firstRow="0" w:lastRow="0" w:firstColumn="0" w:lastColumn="0" w:oddVBand="0" w:evenVBand="0" w:oddHBand="1" w:evenHBand="0" w:firstRowFirstColumn="0" w:firstRowLastColumn="0" w:lastRowFirstColumn="0" w:lastRowLastColumn="0"/>
               <w:rPr>
                 <w:rFonts w:ascii="Calibri" w:hAnsi="Calibri" w:eastAsia="Calibri" w:cs="Calibri"/>
-                <w:b w:val="1"/>
-                <w:bCs w:val="1"/>
-                <w:i w:val="1"/>
-                <w:iCs w:val="1"/>
+                <w:b/>
+                <w:bCs/>
+                <w:i/>
                 <w:color w:val="AEAAAA"/>
               </w:rPr>
             </w:pPr>
             <w:r>
               <w:rPr>
                 <w:rFonts w:ascii="Calibri" w:hAnsi="Calibri" w:eastAsia="Calibri" w:cs="Calibri"/>
-                <w:b w:val="1"/>
-                <w:bCs w:val="1"/>
-                <w:i w:val="1"/>
-                <w:iCs w:val="1"/>
+                <w:b/>
+                <w:bCs/>
+                <w:i/>
                 <w:color w:val="auto"/>
               </w:rPr>
               <w:t>La implementación de la</w:t>
@@ -1725,76 +1630,19 @@
             <w:r>
               <w:rPr>
                 <w:rFonts w:ascii="Calibri" w:hAnsi="Calibri" w:eastAsia="Calibri" w:cs="Calibri"/>
-                <w:b w:val="1"/>
-                <w:bCs w:val="1"/>
-                <w:i w:val="1"/>
-                <w:iCs w:val="1"/>
-                <w:color w:val="auto"/>
-              </w:rPr>
-              <w:t xml:space="preserve"> </w:t>
-            </w:r>
-            <w:r>
-              <w:rPr>
-                <w:rFonts w:ascii="Calibri" w:hAnsi="Calibri" w:eastAsia="Calibri" w:cs="Calibri"/>
-                <w:b w:val="1"/>
-                <w:bCs w:val="1"/>
-                <w:i w:val="1"/>
-                <w:iCs w:val="1"/>
-                <w:color w:val="auto"/>
-              </w:rPr>
-              <w:t>e</w:t>
-            </w:r>
-            <w:r>
-              <w:rPr>
-                <w:rFonts w:ascii="Calibri" w:hAnsi="Calibri" w:eastAsia="Calibri" w:cs="Calibri"/>
-                <w:b w:val="1"/>
-                <w:bCs w:val="1"/>
-                <w:i w:val="1"/>
-                <w:iCs w:val="1"/>
-                <w:color w:val="auto"/>
-              </w:rPr>
-              <w:t xml:space="preserve">strategia de </w:t>
-            </w:r>
-            <w:r>
-              <w:rPr>
-                <w:rFonts w:ascii="Calibri" w:hAnsi="Calibri" w:eastAsia="Calibri" w:cs="Calibri"/>
-                <w:b w:val="1"/>
-                <w:bCs w:val="1"/>
-                <w:i w:val="1"/>
-                <w:iCs w:val="1"/>
-                <w:color w:val="auto"/>
-              </w:rPr>
-              <w:t>e</w:t>
-            </w:r>
-            <w:r>
-              <w:rPr>
-                <w:rFonts w:ascii="Calibri" w:hAnsi="Calibri" w:eastAsia="Calibri" w:cs="Calibri"/>
-                <w:b w:val="1"/>
-                <w:bCs w:val="1"/>
-                <w:i w:val="1"/>
-                <w:iCs w:val="1"/>
-                <w:color w:val="auto"/>
-              </w:rPr>
-              <w:t xml:space="preserve">ntornos </w:t>
-            </w:r>
-            <w:r>
-              <w:rPr>
-                <w:rFonts w:ascii="Calibri" w:hAnsi="Calibri" w:eastAsia="Calibri" w:cs="Calibri"/>
-                <w:b w:val="1"/>
-                <w:bCs w:val="1"/>
-                <w:i w:val="1"/>
-                <w:iCs w:val="1"/>
-                <w:color w:val="auto"/>
-              </w:rPr>
-              <w:t>s</w:t>
-            </w:r>
-            <w:r>
-              <w:rPr>
-                <w:rFonts w:ascii="Calibri" w:hAnsi="Calibri" w:eastAsia="Calibri" w:cs="Calibri"/>
-                <w:b w:val="1"/>
-                <w:bCs w:val="1"/>
-                <w:i w:val="1"/>
-                <w:iCs w:val="1"/>
+                <w:b/>
+                <w:bCs/>
+                <w:i/>
+                <w:color w:val="auto"/>
+              </w:rPr>
+              <w:t xml:space="preserve"> Estrategia de Entornos S</w:t>
+            </w:r>
+            <w:r>
+              <w:rPr>
+                <w:rFonts w:ascii="Calibri" w:hAnsi="Calibri" w:eastAsia="Calibri" w:cs="Calibri"/>
+                <w:b/>
+                <w:bCs/>
+                <w:i/>
                 <w:color w:val="auto"/>
               </w:rPr>
               <w:t xml:space="preserve">aludables (EES) requiere la participación de diversos sectores como </w:t>
@@ -1802,10 +1650,9 @@
             <w:r>
               <w:rPr>
                 <w:rFonts w:ascii="Calibri" w:hAnsi="Calibri" w:eastAsia="Calibri" w:cs="Calibri"/>
-                <w:b w:val="1"/>
-                <w:bCs w:val="1"/>
-                <w:i w:val="1"/>
-                <w:iCs w:val="1"/>
+                <w:b/>
+                <w:bCs/>
+                <w:i/>
                 <w:color w:val="auto"/>
               </w:rPr>
               <w:t>el político, económico y social</w:t>
@@ -1813,10 +1660,9 @@
             <w:r>
               <w:rPr>
                 <w:rFonts w:ascii="Calibri" w:hAnsi="Calibri" w:eastAsia="Calibri" w:cs="Calibri"/>
-                <w:b w:val="1"/>
-                <w:bCs w:val="1"/>
-                <w:i w:val="1"/>
-                <w:iCs w:val="1"/>
+                <w:b/>
+                <w:bCs/>
+                <w:i/>
                 <w:color w:val="auto"/>
               </w:rPr>
               <w:t>.</w:t>
@@ -2154,97 +2000,28 @@
               <w:cnfStyle w:val="000000000000" w:firstRow="0" w:lastRow="0" w:firstColumn="0" w:lastColumn="0" w:oddVBand="0" w:evenVBand="0" w:oddHBand="0" w:evenHBand="0" w:firstRowFirstColumn="0" w:firstRowLastColumn="0" w:lastRowFirstColumn="0" w:lastRowLastColumn="0"/>
               <w:rPr>
                 <w:rFonts w:ascii="Calibri" w:hAnsi="Calibri" w:eastAsia="Calibri" w:cs="Calibri"/>
-                <w:b w:val="1"/>
-                <w:bCs w:val="1"/>
-                <w:i w:val="1"/>
-                <w:iCs w:val="1"/>
-                <w:color w:val="auto"/>
-              </w:rPr>
-            </w:pPr>
-            <w:r>
-              <w:rPr>
-                <w:rFonts w:ascii="Calibri" w:hAnsi="Calibri" w:eastAsia="Calibri" w:cs="Calibri"/>
-                <w:b w:val="1"/>
-                <w:bCs w:val="1"/>
-                <w:i w:val="1"/>
-                <w:iCs w:val="1"/>
-                <w:color w:val="auto"/>
-              </w:rPr>
-              <w:t xml:space="preserve">El componente educativo de la </w:t>
-            </w:r>
-            <w:r>
-              <w:rPr>
-                <w:rFonts w:ascii="Calibri" w:hAnsi="Calibri" w:eastAsia="Calibri" w:cs="Calibri"/>
-                <w:b w:val="1"/>
-                <w:bCs w:val="1"/>
-                <w:i w:val="1"/>
-                <w:iCs w:val="1"/>
-                <w:color w:val="auto"/>
-              </w:rPr>
-              <w:t>e</w:t>
-            </w:r>
-            <w:r>
-              <w:rPr>
-                <w:rFonts w:ascii="Calibri" w:hAnsi="Calibri" w:eastAsia="Calibri" w:cs="Calibri"/>
-                <w:b w:val="1"/>
-                <w:bCs w:val="1"/>
-                <w:i w:val="1"/>
-                <w:iCs w:val="1"/>
-                <w:color w:val="auto"/>
-              </w:rPr>
-              <w:t xml:space="preserve">strategia de </w:t>
-            </w:r>
-            <w:r>
-              <w:rPr>
-                <w:rFonts w:ascii="Calibri" w:hAnsi="Calibri" w:eastAsia="Calibri" w:cs="Calibri"/>
-                <w:b w:val="1"/>
-                <w:bCs w:val="1"/>
-                <w:i w:val="1"/>
-                <w:iCs w:val="1"/>
-                <w:color w:val="auto"/>
-              </w:rPr>
-              <w:t>v</w:t>
-            </w:r>
-            <w:r>
-              <w:rPr>
-                <w:rFonts w:ascii="Calibri" w:hAnsi="Calibri" w:eastAsia="Calibri" w:cs="Calibri"/>
-                <w:b w:val="1"/>
-                <w:bCs w:val="1"/>
-                <w:i w:val="1"/>
-                <w:iCs w:val="1"/>
-                <w:color w:val="auto"/>
-              </w:rPr>
-              <w:t xml:space="preserve">ivienda </w:t>
-            </w:r>
-            <w:r>
-              <w:rPr>
-                <w:rFonts w:ascii="Calibri" w:hAnsi="Calibri" w:eastAsia="Calibri" w:cs="Calibri"/>
-                <w:b w:val="1"/>
-                <w:bCs w:val="1"/>
-                <w:i w:val="1"/>
-                <w:iCs w:val="1"/>
-                <w:color w:val="auto"/>
-              </w:rPr>
-              <w:t>s</w:t>
-            </w:r>
-            <w:r>
-              <w:rPr>
-                <w:rFonts w:ascii="Calibri" w:hAnsi="Calibri" w:eastAsia="Calibri" w:cs="Calibri"/>
-                <w:b w:val="1"/>
-                <w:bCs w:val="1"/>
-                <w:i w:val="1"/>
-                <w:iCs w:val="1"/>
-                <w:color w:val="auto"/>
-              </w:rPr>
-              <w:t xml:space="preserve">aludable busca únicamente capacitar a los agentes comunitarios y </w:t>
-            </w:r>
-            <w:r>
-              <w:rPr>
-                <w:rFonts w:ascii="Calibri" w:hAnsi="Calibri" w:eastAsia="Calibri" w:cs="Calibri"/>
-                <w:b w:val="1"/>
-                <w:bCs w:val="1"/>
-                <w:i w:val="1"/>
-                <w:iCs w:val="1"/>
+                <w:b/>
+                <w:bCs/>
+                <w:i/>
+                <w:color w:val="auto"/>
+              </w:rPr>
+            </w:pPr>
+            <w:r>
+              <w:rPr>
+                <w:rFonts w:ascii="Calibri" w:hAnsi="Calibri" w:eastAsia="Calibri" w:cs="Calibri"/>
+                <w:b/>
+                <w:bCs/>
+                <w:i/>
+                <w:color w:val="auto"/>
+              </w:rPr>
+              <w:t xml:space="preserve">El componente educativo de la Estrategia de Vivienda Saludable busca únicamente capacitar a los agentes comunitarios y </w:t>
+            </w:r>
+            <w:r>
+              <w:rPr>
+                <w:rFonts w:ascii="Calibri" w:hAnsi="Calibri" w:eastAsia="Calibri" w:cs="Calibri"/>
+                <w:b/>
+                <w:bCs/>
+                <w:i/>
                 <w:color w:val="auto"/>
               </w:rPr>
               <w:t>no a la comunidad</w:t>
@@ -2252,10 +2029,9 @@
             <w:r>
               <w:rPr>
                 <w:rFonts w:ascii="Calibri" w:hAnsi="Calibri" w:eastAsia="Calibri" w:cs="Calibri"/>
-                <w:b w:val="1"/>
-                <w:bCs w:val="1"/>
-                <w:i w:val="1"/>
-                <w:iCs w:val="1"/>
+                <w:b/>
+                <w:bCs/>
+                <w:i/>
                 <w:color w:val="auto"/>
               </w:rPr>
               <w:t>.</w:t>
@@ -2957,97 +2733,25 @@
               <w:cnfStyle w:val="000000000000" w:firstRow="0" w:lastRow="0" w:firstColumn="0" w:lastColumn="0" w:oddVBand="0" w:evenVBand="0" w:oddHBand="0" w:evenHBand="0" w:firstRowFirstColumn="0" w:firstRowLastColumn="0" w:lastRowFirstColumn="0" w:lastRowLastColumn="0"/>
               <w:rPr>
                 <w:rFonts w:ascii="Calibri" w:hAnsi="Calibri" w:eastAsia="Calibri" w:cs="Calibri"/>
-                <w:b w:val="1"/>
-                <w:bCs w:val="1"/>
-                <w:i w:val="1"/>
-                <w:iCs w:val="1"/>
-                <w:color w:val="auto"/>
-              </w:rPr>
-            </w:pPr>
-            <w:r>
-              <w:rPr>
-                <w:rFonts w:ascii="Calibri" w:hAnsi="Calibri" w:eastAsia="Calibri" w:cs="Calibri"/>
-                <w:b w:val="1"/>
-                <w:bCs w:val="1"/>
-                <w:i w:val="1"/>
-                <w:iCs w:val="1"/>
-                <w:color w:val="auto"/>
-              </w:rPr>
-              <w:t xml:space="preserve">La </w:t>
-            </w:r>
-            <w:r>
-              <w:rPr>
-                <w:rFonts w:ascii="Calibri" w:hAnsi="Calibri" w:eastAsia="Calibri" w:cs="Calibri"/>
-                <w:b w:val="1"/>
-                <w:bCs w:val="1"/>
-                <w:i w:val="1"/>
-                <w:iCs w:val="1"/>
-                <w:color w:val="auto"/>
-              </w:rPr>
-              <w:t>e</w:t>
-            </w:r>
-            <w:r>
-              <w:rPr>
-                <w:rFonts w:ascii="Calibri" w:hAnsi="Calibri" w:eastAsia="Calibri" w:cs="Calibri"/>
-                <w:b w:val="1"/>
-                <w:bCs w:val="1"/>
-                <w:i w:val="1"/>
-                <w:iCs w:val="1"/>
-                <w:color w:val="auto"/>
-              </w:rPr>
-              <w:t xml:space="preserve">strategia de </w:t>
-            </w:r>
-            <w:r>
-              <w:rPr>
-                <w:rFonts w:ascii="Calibri" w:hAnsi="Calibri" w:eastAsia="Calibri" w:cs="Calibri"/>
-                <w:b w:val="1"/>
-                <w:bCs w:val="1"/>
-                <w:i w:val="1"/>
-                <w:iCs w:val="1"/>
-                <w:color w:val="auto"/>
-              </w:rPr>
-              <w:t>v</w:t>
-            </w:r>
-            <w:r>
-              <w:rPr>
-                <w:rFonts w:ascii="Calibri" w:hAnsi="Calibri" w:eastAsia="Calibri" w:cs="Calibri"/>
-                <w:b w:val="1"/>
-                <w:bCs w:val="1"/>
-                <w:i w:val="1"/>
-                <w:iCs w:val="1"/>
-                <w:color w:val="auto"/>
-              </w:rPr>
-              <w:t xml:space="preserve">ivienda </w:t>
-            </w:r>
-            <w:r>
-              <w:rPr>
-                <w:rFonts w:ascii="Calibri" w:hAnsi="Calibri" w:eastAsia="Calibri" w:cs="Calibri"/>
-                <w:b w:val="1"/>
-                <w:bCs w:val="1"/>
-                <w:i w:val="1"/>
-                <w:iCs w:val="1"/>
-                <w:color w:val="auto"/>
-              </w:rPr>
-              <w:t>s</w:t>
-            </w:r>
-            <w:r>
-              <w:rPr>
-                <w:rFonts w:ascii="Calibri" w:hAnsi="Calibri" w:eastAsia="Calibri" w:cs="Calibri"/>
-                <w:b w:val="1"/>
-                <w:bCs w:val="1"/>
-                <w:i w:val="1"/>
-                <w:iCs w:val="1"/>
-                <w:color w:val="auto"/>
-              </w:rPr>
-              <w:t xml:space="preserve">aludable solo se enfoca en la construcción de viviendas y no considera </w:t>
-            </w:r>
-            <w:r>
-              <w:rPr>
-                <w:rFonts w:ascii="Calibri" w:hAnsi="Calibri" w:eastAsia="Calibri" w:cs="Calibri"/>
-                <w:b w:val="1"/>
-                <w:bCs w:val="1"/>
-                <w:i w:val="1"/>
-                <w:iCs w:val="1"/>
+                <w:b/>
+                <w:i/>
+                <w:color w:val="auto"/>
+              </w:rPr>
+            </w:pPr>
+            <w:r>
+              <w:rPr>
+                <w:rFonts w:ascii="Calibri" w:hAnsi="Calibri" w:eastAsia="Calibri" w:cs="Calibri"/>
+                <w:b/>
+                <w:i/>
+                <w:color w:val="auto"/>
+              </w:rPr>
+              <w:t xml:space="preserve">La estrategia de vivienda saludable solo se enfoca en la construcción de viviendas y no considera </w:t>
+            </w:r>
+            <w:r>
+              <w:rPr>
+                <w:rFonts w:ascii="Calibri" w:hAnsi="Calibri" w:eastAsia="Calibri" w:cs="Calibri"/>
+                <w:b/>
+                <w:i/>
                 <w:color w:val="auto"/>
               </w:rPr>
               <w:t>factores sociales o ambientales</w:t>
@@ -3055,10 +2759,8 @@
             <w:r>
               <w:rPr>
                 <w:rFonts w:ascii="Calibri" w:hAnsi="Calibri" w:eastAsia="Calibri" w:cs="Calibri"/>
-                <w:b w:val="1"/>
-                <w:bCs w:val="1"/>
-                <w:i w:val="1"/>
-                <w:iCs w:val="1"/>
+                <w:b/>
+                <w:i/>
                 <w:color w:val="auto"/>
               </w:rPr>
               <w:t>.</w:t>
@@ -3404,108 +3106,25 @@
               <w:cnfStyle w:val="000000100000" w:firstRow="0" w:lastRow="0" w:firstColumn="0" w:lastColumn="0" w:oddVBand="0" w:evenVBand="0" w:oddHBand="1" w:evenHBand="0" w:firstRowFirstColumn="0" w:firstRowLastColumn="0" w:lastRowFirstColumn="0" w:lastRowLastColumn="0"/>
               <w:rPr>
                 <w:rFonts w:ascii="Calibri" w:hAnsi="Calibri" w:eastAsia="Calibri" w:cs="Calibri"/>
-                <w:b w:val="1"/>
-                <w:bCs w:val="1"/>
-                <w:i w:val="1"/>
-                <w:iCs w:val="1"/>
+                <w:b/>
+                <w:i/>
                 <w:color w:val="AEAAAA"/>
               </w:rPr>
             </w:pPr>
             <w:r>
               <w:rPr>
                 <w:rFonts w:ascii="Calibri" w:hAnsi="Calibri" w:eastAsia="Calibri" w:cs="Calibri"/>
-                <w:b w:val="1"/>
-                <w:bCs w:val="1"/>
-                <w:i w:val="1"/>
-                <w:iCs w:val="1"/>
-                <w:color w:val="auto"/>
-              </w:rPr>
-              <w:t xml:space="preserve">El </w:t>
-            </w:r>
-            <w:r>
-              <w:rPr>
-                <w:rFonts w:ascii="Calibri" w:hAnsi="Calibri" w:eastAsia="Calibri" w:cs="Calibri"/>
-                <w:b w:val="1"/>
-                <w:bCs w:val="1"/>
-                <w:i w:val="1"/>
-                <w:iCs w:val="1"/>
-                <w:color w:val="auto"/>
-              </w:rPr>
-              <w:t>p</w:t>
-            </w:r>
-            <w:r>
-              <w:rPr>
-                <w:rFonts w:ascii="Calibri" w:hAnsi="Calibri" w:eastAsia="Calibri" w:cs="Calibri"/>
-                <w:b w:val="1"/>
-                <w:bCs w:val="1"/>
-                <w:i w:val="1"/>
-                <w:iCs w:val="1"/>
-                <w:color w:val="auto"/>
-              </w:rPr>
-              <w:t xml:space="preserve">lan </w:t>
-            </w:r>
-            <w:r>
-              <w:rPr>
-                <w:rFonts w:ascii="Calibri" w:hAnsi="Calibri" w:eastAsia="Calibri" w:cs="Calibri"/>
-                <w:b w:val="1"/>
-                <w:bCs w:val="1"/>
-                <w:i w:val="1"/>
-                <w:iCs w:val="1"/>
-                <w:color w:val="auto"/>
-              </w:rPr>
-              <w:t>de</w:t>
-            </w:r>
-            <w:r>
-              <w:rPr>
-                <w:rFonts w:ascii="Calibri" w:hAnsi="Calibri" w:eastAsia="Calibri" w:cs="Calibri"/>
-                <w:b w:val="1"/>
-                <w:bCs w:val="1"/>
-                <w:i w:val="1"/>
-                <w:iCs w:val="1"/>
-                <w:color w:val="auto"/>
-              </w:rPr>
-              <w:t xml:space="preserve">cenal de </w:t>
-            </w:r>
-            <w:r>
-              <w:rPr>
-                <w:rFonts w:ascii="Calibri" w:hAnsi="Calibri" w:eastAsia="Calibri" w:cs="Calibri"/>
-                <w:b w:val="1"/>
-                <w:bCs w:val="1"/>
-                <w:i w:val="1"/>
-                <w:iCs w:val="1"/>
-                <w:color w:val="auto"/>
-              </w:rPr>
-              <w:t>s</w:t>
-            </w:r>
-            <w:r>
-              <w:rPr>
-                <w:rFonts w:ascii="Calibri" w:hAnsi="Calibri" w:eastAsia="Calibri" w:cs="Calibri"/>
-                <w:b w:val="1"/>
-                <w:bCs w:val="1"/>
-                <w:i w:val="1"/>
-                <w:iCs w:val="1"/>
-                <w:color w:val="auto"/>
-              </w:rPr>
-              <w:t xml:space="preserve">alud </w:t>
-            </w:r>
-            <w:r>
-              <w:rPr>
-                <w:rFonts w:ascii="Calibri" w:hAnsi="Calibri" w:eastAsia="Calibri" w:cs="Calibri"/>
-                <w:b w:val="1"/>
-                <w:bCs w:val="1"/>
-                <w:i w:val="1"/>
-                <w:iCs w:val="1"/>
-                <w:color w:val="auto"/>
-              </w:rPr>
-              <w:t>p</w:t>
-            </w:r>
-            <w:r>
-              <w:rPr>
-                <w:rFonts w:ascii="Calibri" w:hAnsi="Calibri" w:eastAsia="Calibri" w:cs="Calibri"/>
-                <w:b w:val="1"/>
-                <w:bCs w:val="1"/>
-                <w:i w:val="1"/>
-                <w:iCs w:val="1"/>
+                <w:b/>
+                <w:i/>
+                <w:color w:val="auto"/>
+              </w:rPr>
+              <w:t>El Plan Decenal de Salud P</w:t>
+            </w:r>
+            <w:r>
+              <w:rPr>
+                <w:rFonts w:ascii="Calibri" w:hAnsi="Calibri" w:eastAsia="Calibri" w:cs="Calibri"/>
+                <w:b/>
+                <w:i/>
                 <w:color w:val="auto"/>
               </w:rPr>
               <w:t xml:space="preserve">ública (PDSP) 2012-2021 respalda la implementación de </w:t>
@@ -3513,10 +3132,8 @@
             <w:r>
               <w:rPr>
                 <w:rFonts w:ascii="Calibri" w:hAnsi="Calibri" w:eastAsia="Calibri" w:cs="Calibri"/>
-                <w:b w:val="1"/>
-                <w:bCs w:val="1"/>
-                <w:i w:val="1"/>
-                <w:iCs w:val="1"/>
+                <w:b/>
+                <w:i/>
                 <w:color w:val="auto"/>
               </w:rPr>
               <w:t xml:space="preserve">entornos saludables en </w:t>
@@ -3524,10 +3141,8 @@
             <w:r>
               <w:rPr>
                 <w:rFonts w:ascii="Calibri" w:hAnsi="Calibri" w:eastAsia="Calibri" w:cs="Calibri"/>
-                <w:b w:val="1"/>
-                <w:bCs w:val="1"/>
-                <w:i w:val="1"/>
-                <w:iCs w:val="1"/>
+                <w:b/>
+                <w:i/>
                 <w:color w:val="auto"/>
               </w:rPr>
               <w:t>Colombia.</w:t>
@@ -3842,6 +3457,7 @@
                 <w:rFonts w:ascii="Calibri" w:hAnsi="Calibri" w:eastAsia="Calibri" w:cs="Calibri"/>
                 <w:color w:val="595959"/>
               </w:rPr>
+              <w:lastRenderedPageBreak/>
               <w:t xml:space="preserve">Pregunta </w:t>
             </w:r>
             <w:r>
@@ -4235,20 +3851,18 @@
               <w:cnfStyle w:val="000000100000" w:firstRow="0" w:lastRow="0" w:firstColumn="0" w:lastColumn="0" w:oddVBand="0" w:evenVBand="0" w:oddHBand="1" w:evenHBand="0" w:firstRowFirstColumn="0" w:firstRowLastColumn="0" w:lastRowFirstColumn="0" w:lastRowLastColumn="0"/>
               <w:rPr>
                 <w:rFonts w:ascii="Calibri" w:hAnsi="Calibri" w:eastAsia="Calibri" w:cs="Calibri"/>
-                <w:b w:val="1"/>
-                <w:bCs w:val="1"/>
-                <w:i w:val="1"/>
-                <w:iCs w:val="1"/>
+                <w:b/>
+                <w:bCs/>
+                <w:i/>
                 <w:color w:val="AEAAAA"/>
               </w:rPr>
             </w:pPr>
             <w:r>
               <w:rPr>
                 <w:rFonts w:ascii="Calibri" w:hAnsi="Calibri" w:eastAsia="Calibri" w:cs="Calibri"/>
-                <w:b w:val="1"/>
-                <w:bCs w:val="1"/>
-                <w:i w:val="1"/>
-                <w:iCs w:val="1"/>
+                <w:b/>
+                <w:bCs/>
+                <w:i/>
                 <w:color w:val="auto"/>
               </w:rPr>
               <w:t>La</w:t>
@@ -4256,153 +3870,31 @@
             <w:r>
               <w:rPr>
                 <w:rFonts w:ascii="Calibri" w:hAnsi="Calibri" w:eastAsia="Calibri" w:cs="Calibri"/>
-                <w:b w:val="1"/>
-                <w:bCs w:val="1"/>
-                <w:i w:val="1"/>
-                <w:iCs w:val="1"/>
-                <w:color w:val="auto"/>
-              </w:rPr>
-              <w:t xml:space="preserve"> </w:t>
-            </w:r>
-            <w:r>
-              <w:rPr>
-                <w:rFonts w:ascii="Calibri" w:hAnsi="Calibri" w:eastAsia="Calibri" w:cs="Calibri"/>
-                <w:b w:val="1"/>
-                <w:bCs w:val="1"/>
-                <w:i w:val="1"/>
-                <w:iCs w:val="1"/>
-                <w:color w:val="auto"/>
-              </w:rPr>
-              <w:t>e</w:t>
-            </w:r>
-            <w:r>
-              <w:rPr>
-                <w:rFonts w:ascii="Calibri" w:hAnsi="Calibri" w:eastAsia="Calibri" w:cs="Calibri"/>
-                <w:b w:val="1"/>
-                <w:bCs w:val="1"/>
-                <w:i w:val="1"/>
-                <w:iCs w:val="1"/>
-                <w:color w:val="auto"/>
-              </w:rPr>
-              <w:t xml:space="preserve">strategia de </w:t>
-            </w:r>
-            <w:r>
-              <w:rPr>
-                <w:rFonts w:ascii="Calibri" w:hAnsi="Calibri" w:eastAsia="Calibri" w:cs="Calibri"/>
-                <w:b w:val="1"/>
-                <w:bCs w:val="1"/>
-                <w:i w:val="1"/>
-                <w:iCs w:val="1"/>
-                <w:color w:val="auto"/>
-              </w:rPr>
-              <w:t>a</w:t>
-            </w:r>
-            <w:r>
-              <w:rPr>
-                <w:rFonts w:ascii="Calibri" w:hAnsi="Calibri" w:eastAsia="Calibri" w:cs="Calibri"/>
-                <w:b w:val="1"/>
-                <w:bCs w:val="1"/>
-                <w:i w:val="1"/>
-                <w:iCs w:val="1"/>
-                <w:color w:val="auto"/>
-              </w:rPr>
-              <w:t xml:space="preserve">tención </w:t>
-            </w:r>
-            <w:r>
-              <w:rPr>
-                <w:rFonts w:ascii="Calibri" w:hAnsi="Calibri" w:eastAsia="Calibri" w:cs="Calibri"/>
-                <w:b w:val="1"/>
-                <w:bCs w:val="1"/>
-                <w:i w:val="1"/>
-                <w:iCs w:val="1"/>
-                <w:color w:val="auto"/>
-              </w:rPr>
-              <w:t>i</w:t>
-            </w:r>
-            <w:r>
-              <w:rPr>
-                <w:rFonts w:ascii="Calibri" w:hAnsi="Calibri" w:eastAsia="Calibri" w:cs="Calibri"/>
-                <w:b w:val="1"/>
-                <w:bCs w:val="1"/>
-                <w:i w:val="1"/>
-                <w:iCs w:val="1"/>
-                <w:color w:val="auto"/>
-              </w:rPr>
-              <w:t xml:space="preserve">ntegrada a las </w:t>
-            </w:r>
-            <w:r>
-              <w:rPr>
-                <w:rFonts w:ascii="Calibri" w:hAnsi="Calibri" w:eastAsia="Calibri" w:cs="Calibri"/>
-                <w:b w:val="1"/>
-                <w:bCs w:val="1"/>
-                <w:i w:val="1"/>
-                <w:iCs w:val="1"/>
-                <w:color w:val="auto"/>
-              </w:rPr>
-              <w:t>e</w:t>
-            </w:r>
-            <w:r>
-              <w:rPr>
-                <w:rFonts w:ascii="Calibri" w:hAnsi="Calibri" w:eastAsia="Calibri" w:cs="Calibri"/>
-                <w:b w:val="1"/>
-                <w:bCs w:val="1"/>
-                <w:i w:val="1"/>
-                <w:iCs w:val="1"/>
-                <w:color w:val="auto"/>
-              </w:rPr>
-              <w:t xml:space="preserve">nfermedades </w:t>
-            </w:r>
-            <w:r>
-              <w:rPr>
-                <w:rFonts w:ascii="Calibri" w:hAnsi="Calibri" w:eastAsia="Calibri" w:cs="Calibri"/>
-                <w:b w:val="1"/>
-                <w:bCs w:val="1"/>
-                <w:i w:val="1"/>
-                <w:iCs w:val="1"/>
-                <w:color w:val="auto"/>
-              </w:rPr>
-              <w:t>p</w:t>
-            </w:r>
-            <w:r>
-              <w:rPr>
-                <w:rFonts w:ascii="Calibri" w:hAnsi="Calibri" w:eastAsia="Calibri" w:cs="Calibri"/>
-                <w:b w:val="1"/>
-                <w:bCs w:val="1"/>
-                <w:i w:val="1"/>
-                <w:iCs w:val="1"/>
-                <w:color w:val="auto"/>
-              </w:rPr>
-              <w:t xml:space="preserve">revalentes de la </w:t>
-            </w:r>
-            <w:r>
-              <w:rPr>
-                <w:rFonts w:ascii="Calibri" w:hAnsi="Calibri" w:eastAsia="Calibri" w:cs="Calibri"/>
-                <w:b w:val="1"/>
-                <w:bCs w:val="1"/>
-                <w:i w:val="1"/>
-                <w:iCs w:val="1"/>
-                <w:color w:val="auto"/>
-              </w:rPr>
-              <w:t>i</w:t>
-            </w:r>
-            <w:r>
-              <w:rPr>
-                <w:rFonts w:ascii="Calibri" w:hAnsi="Calibri" w:eastAsia="Calibri" w:cs="Calibri"/>
-                <w:b w:val="1"/>
-                <w:bCs w:val="1"/>
-                <w:i w:val="1"/>
-                <w:iCs w:val="1"/>
-                <w:color w:val="auto"/>
-              </w:rPr>
-              <w:t>nfancia (AIEPI) busca mejorar la salud infantil mediante la pr</w:t>
-            </w:r>
-            <w:r>
-              <w:rPr>
-                <w:rFonts w:ascii="Calibri" w:hAnsi="Calibri" w:eastAsia="Calibri" w:cs="Calibri"/>
-                <w:b w:val="1"/>
-                <w:bCs w:val="1"/>
-                <w:i w:val="1"/>
-                <w:iCs w:val="1"/>
+                <w:b/>
+                <w:bCs/>
+                <w:i/>
+                <w:color w:val="auto"/>
+              </w:rPr>
+              <w:t xml:space="preserve"> estrategia de Atención Integrada a las Enfermedades P</w:t>
+            </w:r>
+            <w:bookmarkStart w:name="_GoBack" w:id="1"/>
+            <w:bookmarkEnd w:id="1"/>
+            <w:r>
+              <w:rPr>
+                <w:rFonts w:ascii="Calibri" w:hAnsi="Calibri" w:eastAsia="Calibri" w:cs="Calibri"/>
+                <w:b/>
+                <w:bCs/>
+                <w:i/>
+                <w:color w:val="auto"/>
+              </w:rPr>
+              <w:t>revalentes de la Infancia (AIEPI) busca mejorar la salud infantil mediante la pr</w:t>
+            </w:r>
+            <w:r>
+              <w:rPr>
+                <w:rFonts w:ascii="Calibri" w:hAnsi="Calibri" w:eastAsia="Calibri" w:cs="Calibri"/>
+                <w:b/>
+                <w:bCs/>
+                <w:i/>
                 <w:color w:val="auto"/>
               </w:rPr>
               <w:t>omoción de prácticas saludables</w:t>
@@ -4410,10 +3902,9 @@
             <w:r>
               <w:rPr>
                 <w:rFonts w:ascii="Calibri" w:hAnsi="Calibri" w:eastAsia="Calibri" w:cs="Calibri"/>
-                <w:b w:val="1"/>
-                <w:bCs w:val="1"/>
-                <w:i w:val="1"/>
-                <w:iCs w:val="1"/>
+                <w:b/>
+                <w:bCs/>
+                <w:i/>
                 <w:color w:val="auto"/>
               </w:rPr>
               <w:t>.</w:t>
@@ -5144,14 +4635,16 @@
               <w:cnfStyle w:val="000000000000" w:firstRow="0" w:lastRow="0" w:firstColumn="0" w:lastColumn="0" w:oddVBand="0" w:evenVBand="0" w:oddHBand="0" w:evenHBand="0" w:firstRowFirstColumn="0" w:firstRowLastColumn="0" w:lastRowFirstColumn="0" w:lastRowLastColumn="0"/>
               <w:rPr>
                 <w:rFonts w:ascii="Calibri" w:hAnsi="Calibri" w:eastAsia="Calibri" w:cs="Calibri"/>
-                <w:i/>
-                <w:color w:val="auto"/>
-              </w:rPr>
-            </w:pPr>
-            <w:r>
-              <w:rPr>
-                <w:rFonts w:ascii="Calibri" w:hAnsi="Calibri" w:eastAsia="Calibri" w:cs="Calibri"/>
-                <w:i/>
+                <w:i w:val="1"/>
+                <w:iCs w:val="1"/>
+                <w:color w:val="auto"/>
+              </w:rPr>
+            </w:pPr>
+            <w:r>
+              <w:rPr>
+                <w:rFonts w:ascii="Calibri" w:hAnsi="Calibri" w:eastAsia="Calibri" w:cs="Calibri"/>
+                <w:i w:val="1"/>
+                <w:iCs w:val="1"/>
                 <w:color w:val="auto"/>
               </w:rPr>
               <w:t xml:space="preserve">¡Excelente trabajo! </w:t>
@@ -5159,7 +4652,8 @@
             <w:r>
               <w:rPr>
                 <w:rFonts w:ascii="Calibri" w:hAnsi="Calibri" w:eastAsia="Calibri" w:cs="Calibri"/>
-                <w:i/>
+                <w:i w:val="1"/>
+                <w:iCs w:val="1"/>
                 <w:color w:val="auto"/>
               </w:rPr>
               <w:t xml:space="preserve">posee una buena comprensión sobre </w:t>
@@ -5167,7 +4661,8 @@
             <w:r>
               <w:rPr>
                 <w:rFonts w:ascii="Calibri" w:hAnsi="Calibri" w:eastAsia="Calibri" w:cs="Calibri"/>
-                <w:i/>
+                <w:i w:val="1"/>
+                <w:iCs w:val="1"/>
                 <w:color w:val="auto"/>
               </w:rPr>
               <w:t>el conocimiento</w:t>
@@ -5175,7 +4670,8 @@
             <w:r>
               <w:rPr>
                 <w:rFonts w:ascii="Calibri" w:hAnsi="Calibri" w:eastAsia="Calibri" w:cs="Calibri"/>
-                <w:i/>
+                <w:i w:val="1"/>
+                <w:iCs w:val="1"/>
                 <w:color w:val="auto"/>
               </w:rPr>
               <w:t xml:space="preserve"> transformando la educación: estrategias para entornos s</w:t>
@@ -5183,7 +4679,8 @@
             <w:r>
               <w:rPr>
                 <w:rFonts w:ascii="Calibri" w:hAnsi="Calibri" w:eastAsia="Calibri" w:cs="Calibri"/>
-                <w:i/>
+                <w:i w:val="1"/>
+                <w:iCs w:val="1"/>
                 <w:color w:val="auto"/>
               </w:rPr>
               <w:t>aludables y modelos pedagógicos</w:t>
@@ -5191,66 +4688,11 @@
             <w:r>
               <w:rPr>
                 <w:rFonts w:ascii="Calibri" w:hAnsi="Calibri" w:eastAsia="Calibri" w:cs="Calibri"/>
-                <w:i/>
+                <w:i w:val="1"/>
+                <w:iCs w:val="1"/>
                 <w:color w:val="auto"/>
               </w:rPr>
               <w:t>.</w:t>
-            </w:r>
-            <w:r>
-              <w:rPr>
-                <w:rFonts w:ascii="Calibri" w:hAnsi="Calibri" w:eastAsia="Calibri" w:cs="Calibri"/>
-                <w:i/>
-                <w:color w:val="auto"/>
-              </w:rPr>
-              <w:t xml:space="preserve"> </w:t>
-            </w:r>
-            <w:r>
-              <w:rPr>
-                <w:rFonts w:ascii="Calibri" w:hAnsi="Calibri" w:eastAsia="Calibri" w:cs="Calibri"/>
-                <w:i/>
-                <w:color w:val="auto"/>
-              </w:rPr>
-              <w:t>¡</w:t>
-            </w:r>
-            <w:r>
-              <w:rPr>
-                <w:rFonts w:ascii="Calibri" w:hAnsi="Calibri" w:eastAsia="Calibri" w:cs="Calibri"/>
-                <w:i/>
-                <w:color w:val="auto"/>
-              </w:rPr>
-              <w:t>Felicitaciones</w:t>
-            </w:r>
-            <w:r>
-              <w:rPr>
-                <w:rFonts w:ascii="Calibri" w:hAnsi="Calibri" w:eastAsia="Calibri" w:cs="Calibri"/>
-                <w:i/>
-                <w:color w:val="auto"/>
-              </w:rPr>
-              <w:t>! Ha captado con claridad</w:t>
-            </w:r>
-            <w:r>
-              <w:rPr>
-                <w:rFonts w:ascii="Calibri" w:hAnsi="Calibri" w:eastAsia="Calibri" w:cs="Calibri"/>
-                <w:i/>
-                <w:color w:val="auto"/>
-              </w:rPr>
-              <w:t xml:space="preserve"> </w:t>
-            </w:r>
-            <w:r>
-              <w:rPr>
-                <w:rFonts w:ascii="Calibri" w:hAnsi="Calibri" w:eastAsia="Calibri" w:cs="Calibri"/>
-                <w:i/>
-                <w:color w:val="auto"/>
-              </w:rPr>
-              <w:t>exploración de movimientos de mercancías: ingreso y s</w:t>
-            </w:r>
-            <w:r>
-              <w:rPr>
-                <w:rFonts w:ascii="Calibri" w:hAnsi="Calibri" w:eastAsia="Calibri" w:cs="Calibri"/>
-                <w:i/>
-                <w:color w:val="auto"/>
-              </w:rPr>
-              <w:t>alida</w:t>
             </w:r>
           </w:p>
         </w:tc>
@@ -5689,7 +5131,7 @@
 </file>
 
 <file path=word/endnotes.xml><?xml version="1.0" encoding="utf-8"?>
-<w:endnotes xmlns:wpc="http://schemas.microsoft.com/office/word/2010/wordprocessingCanvas" xmlns:cx="http://schemas.microsoft.com/office/drawing/2014/chartex" xmlns:cx1="http://schemas.microsoft.com/office/drawing/2015/9/8/chartex" xmlns:cx2="http://schemas.microsoft.com/office/drawing/2015/10/21/chartex" xmlns:cx3="http://schemas.microsoft.com/office/drawing/2016/5/9/chartex" xmlns:cx4="http://schemas.microsoft.com/office/drawing/2016/5/10/chartex" xmlns:cx5="http://schemas.microsoft.com/office/drawing/2016/5/11/chartex" xmlns:cx6="http://schemas.microsoft.com/office/drawing/2016/5/12/chartex" xmlns:cx7="http://schemas.microsoft.com/office/drawing/2016/5/13/chartex" xmlns:cx8="http://schemas.microsoft.com/office/drawing/2016/5/14/chartex" xmlns:mc="http://schemas.openxmlformats.org/markup-compatibility/2006" xmlns:aink="http://schemas.microsoft.com/office/drawing/2016/ink" xmlns:am3d="http://schemas.microsoft.com/office/drawing/2017/model3d" xmlns:o="urn:schemas-microsoft-com:office:office" xmlns:oel="http://schemas.microsoft.com/office/2019/extlst" xmlns:r="http://schemas.openxmlformats.org/officeDocument/2006/relationships" xmlns:m="http://schemas.openxmlformats.org/officeDocument/2006/math" xmlns:v="urn:schemas-microsoft-com:vml" xmlns:wp14="http://schemas.microsoft.com/office/word/2010/wordprocessingDrawing" xmlns:wp="http://schemas.openxmlformats.org/drawingml/2006/wordprocessingDrawing" xmlns:w10="urn:schemas-microsoft-com:office:word" xmlns:w="http://schemas.openxmlformats.org/wordprocessingml/2006/main" xmlns:w14="http://schemas.microsoft.com/office/word/2010/wordml" xmlns:w15="http://schemas.microsoft.com/office/word/2012/wordml" xmlns:w16cex="http://schemas.microsoft.com/office/word/2018/wordml/cex" xmlns:w16cid="http://schemas.microsoft.com/office/word/2016/wordml/cid" xmlns:w16="http://schemas.microsoft.com/office/word/2018/wordml" xmlns:w16du="http://schemas.microsoft.com/office/word/2023/wordml/word16du" xmlns:w16sdtdh="http://schemas.microsoft.com/office/word/2020/wordml/sdtdatahash" xmlns:w16sdtfl="http://schemas.microsoft.com/office/word/2024/wordml/sdtformatlock" xmlns:w16se="http://schemas.microsoft.com/office/word/2015/wordml/symex" xmlns:wpg="http://schemas.microsoft.com/office/word/2010/wordprocessingGroup" xmlns:wpi="http://schemas.microsoft.com/office/word/2010/wordprocessingInk" xmlns:wne="http://schemas.microsoft.com/office/word/2006/wordml" xmlns:wps="http://schemas.microsoft.com/office/word/2010/wordprocessingShape" mc:Ignorable="w14 w15 w16se w16cid w16 w16cex w16sdtdh w16sdtfl w16du wp14">
+<w:endnotes xmlns:wpc="http://schemas.microsoft.com/office/word/2010/wordprocessingCanvas" xmlns:mc="http://schemas.openxmlformats.org/markup-compatibility/2006" xmlns:o="urn:schemas-microsoft-com:office:office" xmlns:r="http://schemas.openxmlformats.org/officeDocument/2006/relationships" xmlns:m="http://schemas.openxmlformats.org/officeDocument/2006/math" xmlns:v="urn:schemas-microsoft-com:vml" xmlns:wp14="http://schemas.microsoft.com/office/word/2010/wordprocessingDrawing" xmlns:wp="http://schemas.openxmlformats.org/drawingml/2006/wordprocessingDrawing" xmlns:w10="urn:schemas-microsoft-com:office:word" xmlns:w="http://schemas.openxmlformats.org/wordprocessingml/2006/main" xmlns:w14="http://schemas.microsoft.com/office/word/2010/wordml" xmlns:w15="http://schemas.microsoft.com/office/word/2012/wordml" xmlns:wpg="http://schemas.microsoft.com/office/word/2010/wordprocessingGroup" xmlns:wpi="http://schemas.microsoft.com/office/word/2010/wordprocessingInk" xmlns:wne="http://schemas.microsoft.com/office/word/2006/wordml" xmlns:wps="http://schemas.microsoft.com/office/word/2010/wordprocessingShape" mc:Ignorable="w14 w15 wp14">
   <w:endnote w:type="separator" w:id="-1">
     <w:p>
       <w:pPr>
@@ -5714,7 +5156,7 @@
 </file>
 
 <file path=word/footnotes.xml><?xml version="1.0" encoding="utf-8"?>
-<w:footnotes xmlns:wpc="http://schemas.microsoft.com/office/word/2010/wordprocessingCanvas" xmlns:cx="http://schemas.microsoft.com/office/drawing/2014/chartex" xmlns:cx1="http://schemas.microsoft.com/office/drawing/2015/9/8/chartex" xmlns:cx2="http://schemas.microsoft.com/office/drawing/2015/10/21/chartex" xmlns:cx3="http://schemas.microsoft.com/office/drawing/2016/5/9/chartex" xmlns:cx4="http://schemas.microsoft.com/office/drawing/2016/5/10/chartex" xmlns:cx5="http://schemas.microsoft.com/office/drawing/2016/5/11/chartex" xmlns:cx6="http://schemas.microsoft.com/office/drawing/2016/5/12/chartex" xmlns:cx7="http://schemas.microsoft.com/office/drawing/2016/5/13/chartex" xmlns:cx8="http://schemas.microsoft.com/office/drawing/2016/5/14/chartex" xmlns:mc="http://schemas.openxmlformats.org/markup-compatibility/2006" xmlns:aink="http://schemas.microsoft.com/office/drawing/2016/ink" xmlns:am3d="http://schemas.microsoft.com/office/drawing/2017/model3d" xmlns:o="urn:schemas-microsoft-com:office:office" xmlns:oel="http://schemas.microsoft.com/office/2019/extlst" xmlns:r="http://schemas.openxmlformats.org/officeDocument/2006/relationships" xmlns:m="http://schemas.openxmlformats.org/officeDocument/2006/math" xmlns:v="urn:schemas-microsoft-com:vml" xmlns:wp14="http://schemas.microsoft.com/office/word/2010/wordprocessingDrawing" xmlns:wp="http://schemas.openxmlformats.org/drawingml/2006/wordprocessingDrawing" xmlns:w10="urn:schemas-microsoft-com:office:word" xmlns:w="http://schemas.openxmlformats.org/wordprocessingml/2006/main" xmlns:w14="http://schemas.microsoft.com/office/word/2010/wordml" xmlns:w15="http://schemas.microsoft.com/office/word/2012/wordml" xmlns:w16cex="http://schemas.microsoft.com/office/word/2018/wordml/cex" xmlns:w16cid="http://schemas.microsoft.com/office/word/2016/wordml/cid" xmlns:w16="http://schemas.microsoft.com/office/word/2018/wordml" xmlns:w16du="http://schemas.microsoft.com/office/word/2023/wordml/word16du" xmlns:w16sdtdh="http://schemas.microsoft.com/office/word/2020/wordml/sdtdatahash" xmlns:w16sdtfl="http://schemas.microsoft.com/office/word/2024/wordml/sdtformatlock" xmlns:w16se="http://schemas.microsoft.com/office/word/2015/wordml/symex" xmlns:wpg="http://schemas.microsoft.com/office/word/2010/wordprocessingGroup" xmlns:wpi="http://schemas.microsoft.com/office/word/2010/wordprocessingInk" xmlns:wne="http://schemas.microsoft.com/office/word/2006/wordml" xmlns:wps="http://schemas.microsoft.com/office/word/2010/wordprocessingShape" mc:Ignorable="w14 w15 w16se w16cid w16 w16cex w16sdtdh w16sdtfl w16du wp14">
+<w:footnotes xmlns:wpc="http://schemas.microsoft.com/office/word/2010/wordprocessingCanvas" xmlns:mc="http://schemas.openxmlformats.org/markup-compatibility/2006" xmlns:o="urn:schemas-microsoft-com:office:office" xmlns:r="http://schemas.openxmlformats.org/officeDocument/2006/relationships" xmlns:m="http://schemas.openxmlformats.org/officeDocument/2006/math" xmlns:v="urn:schemas-microsoft-com:vml" xmlns:wp14="http://schemas.microsoft.com/office/word/2010/wordprocessingDrawing" xmlns:wp="http://schemas.openxmlformats.org/drawingml/2006/wordprocessingDrawing" xmlns:w10="urn:schemas-microsoft-com:office:word" xmlns:w="http://schemas.openxmlformats.org/wordprocessingml/2006/main" xmlns:w14="http://schemas.microsoft.com/office/word/2010/wordml" xmlns:w15="http://schemas.microsoft.com/office/word/2012/wordml" xmlns:wpg="http://schemas.microsoft.com/office/word/2010/wordprocessingGroup" xmlns:wpi="http://schemas.microsoft.com/office/word/2010/wordprocessingInk" xmlns:wne="http://schemas.microsoft.com/office/word/2006/wordml" xmlns:wps="http://schemas.microsoft.com/office/word/2010/wordprocessingShape" mc:Ignorable="w14 w15 wp14">
   <w:footnote w:type="separator" w:id="-1">
     <w:p>
       <w:pPr>
@@ -5739,7 +5181,7 @@
 </file>
 
 <file path=word/header1.xml><?xml version="1.0" encoding="utf-8"?>
-<w:hdr xmlns:wpc="http://schemas.microsoft.com/office/word/2010/wordprocessingCanvas" xmlns:cx="http://schemas.microsoft.com/office/drawing/2014/chartex" xmlns:cx1="http://schemas.microsoft.com/office/drawing/2015/9/8/chartex" xmlns:cx2="http://schemas.microsoft.com/office/drawing/2015/10/21/chartex" xmlns:cx3="http://schemas.microsoft.com/office/drawing/2016/5/9/chartex" xmlns:cx4="http://schemas.microsoft.com/office/drawing/2016/5/10/chartex" xmlns:cx5="http://schemas.microsoft.com/office/drawing/2016/5/11/chartex" xmlns:cx6="http://schemas.microsoft.com/office/drawing/2016/5/12/chartex" xmlns:cx7="http://schemas.microsoft.com/office/drawing/2016/5/13/chartex" xmlns:cx8="http://schemas.microsoft.com/office/drawing/2016/5/14/chartex" xmlns:mc="http://schemas.openxmlformats.org/markup-compatibility/2006" xmlns:aink="http://schemas.microsoft.com/office/drawing/2016/ink" xmlns:am3d="http://schemas.microsoft.com/office/drawing/2017/model3d" xmlns:o="urn:schemas-microsoft-com:office:office" xmlns:oel="http://schemas.microsoft.com/office/2019/extlst" xmlns:r="http://schemas.openxmlformats.org/officeDocument/2006/relationships" xmlns:m="http://schemas.openxmlformats.org/officeDocument/2006/math" xmlns:v="urn:schemas-microsoft-com:vml" xmlns:wp14="http://schemas.microsoft.com/office/word/2010/wordprocessingDrawing" xmlns:wp="http://schemas.openxmlformats.org/drawingml/2006/wordprocessingDrawing" xmlns:w10="urn:schemas-microsoft-com:office:word" xmlns:w="http://schemas.openxmlformats.org/wordprocessingml/2006/main" xmlns:w14="http://schemas.microsoft.com/office/word/2010/wordml" xmlns:w15="http://schemas.microsoft.com/office/word/2012/wordml" xmlns:w16cex="http://schemas.microsoft.com/office/word/2018/wordml/cex" xmlns:w16cid="http://schemas.microsoft.com/office/word/2016/wordml/cid" xmlns:w16="http://schemas.microsoft.com/office/word/2018/wordml" xmlns:w16du="http://schemas.microsoft.com/office/word/2023/wordml/word16du" xmlns:w16sdtdh="http://schemas.microsoft.com/office/word/2020/wordml/sdtdatahash" xmlns:w16sdtfl="http://schemas.microsoft.com/office/word/2024/wordml/sdtformatlock" xmlns:w16se="http://schemas.microsoft.com/office/word/2015/wordml/symex" xmlns:wpg="http://schemas.microsoft.com/office/word/2010/wordprocessingGroup" xmlns:wpi="http://schemas.microsoft.com/office/word/2010/wordprocessingInk" xmlns:wne="http://schemas.microsoft.com/office/word/2006/wordml" xmlns:wps="http://schemas.microsoft.com/office/word/2010/wordprocessingShape" xmlns:a="http://schemas.openxmlformats.org/drawingml/2006/main" xmlns:pic="http://schemas.openxmlformats.org/drawingml/2006/picture" mc:Ignorable="w14 w15 w16se w16cid w16 w16cex w16sdtdh w16sdtfl w16du wp14">
+<w:hdr xmlns:wpc="http://schemas.microsoft.com/office/word/2010/wordprocessingCanvas" xmlns:mc="http://schemas.openxmlformats.org/markup-compatibility/2006" xmlns:o="urn:schemas-microsoft-com:office:office" xmlns:r="http://schemas.openxmlformats.org/officeDocument/2006/relationships" xmlns:m="http://schemas.openxmlformats.org/officeDocument/2006/math" xmlns:v="urn:schemas-microsoft-com:vml" xmlns:wp14="http://schemas.microsoft.com/office/word/2010/wordprocessingDrawing" xmlns:wp="http://schemas.openxmlformats.org/drawingml/2006/wordprocessingDrawing" xmlns:w10="urn:schemas-microsoft-com:office:word" xmlns:w="http://schemas.openxmlformats.org/wordprocessingml/2006/main" xmlns:w14="http://schemas.microsoft.com/office/word/2010/wordml" xmlns:w15="http://schemas.microsoft.com/office/word/2012/wordml" xmlns:wpg="http://schemas.microsoft.com/office/word/2010/wordprocessingGroup" xmlns:wpi="http://schemas.microsoft.com/office/word/2010/wordprocessingInk" xmlns:wne="http://schemas.microsoft.com/office/word/2006/wordml" xmlns:wps="http://schemas.microsoft.com/office/word/2010/wordprocessingShape" xmlns:a="http://schemas.openxmlformats.org/drawingml/2006/main" xmlns:pic="http://schemas.openxmlformats.org/drawingml/2006/picture" mc:Ignorable="w14 w15 wp14">
   <w:p>
     <w:pPr>
       <w:pBdr>
@@ -5890,7 +5332,7 @@
             </wp:anchor>
           </w:drawing>
         </mc:Choice>
-        <mc:Fallback xmlns:pic="http://schemas.openxmlformats.org/drawingml/2006/picture" xmlns:a="http://schemas.openxmlformats.org/drawingml/2006/main">
+        <mc:Fallback>
           <w:pict>
             <v:rect id="Rectángulo 1" style="position:absolute;margin-left:-54pt;margin-top:-14.4pt;width:460.5pt;height:112.3pt;z-index:251659264;visibility:visible;mso-wrap-style:square;mso-wrap-distance-left:9pt;mso-wrap-distance-top:3.6pt;mso-wrap-distance-right:9pt;mso-wrap-distance-bottom:3.6pt;mso-position-horizontal:absolute;mso-position-horizontal-relative:text;mso-position-vertical:absolute;mso-position-vertical-relative:text;v-text-anchor:top" o:spid="_x0000_s1026" filled="f" stroked="f" w14:anchorId="4CD7B852" o:gfxdata="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">
               <v:textbox inset="2.53958mm,1.2694mm,2.53958mm,1.2694mm">
@@ -5940,7 +5382,7 @@
 </file>
 
 <file path=word/numbering.xml><?xml version="1.0" encoding="utf-8"?>
-<w:numbering xmlns:wpc="http://schemas.microsoft.com/office/word/2010/wordprocessingCanvas" xmlns:cx="http://schemas.microsoft.com/office/drawing/2014/chartex" xmlns:cx1="http://schemas.microsoft.com/office/drawing/2015/9/8/chartex" xmlns:cx2="http://schemas.microsoft.com/office/drawing/2015/10/21/chartex" xmlns:cx3="http://schemas.microsoft.com/office/drawing/2016/5/9/chartex" xmlns:cx4="http://schemas.microsoft.com/office/drawing/2016/5/10/chartex" xmlns:cx5="http://schemas.microsoft.com/office/drawing/2016/5/11/chartex" xmlns:cx6="http://schemas.microsoft.com/office/drawing/2016/5/12/chartex" xmlns:cx7="http://schemas.microsoft.com/office/drawing/2016/5/13/chartex" xmlns:cx8="http://schemas.microsoft.com/office/drawing/2016/5/14/chartex" xmlns:mc="http://schemas.openxmlformats.org/markup-compatibility/2006" xmlns:aink="http://schemas.microsoft.com/office/drawing/2016/ink" xmlns:am3d="http://schemas.microsoft.com/office/drawing/2017/model3d" xmlns:o="urn:schemas-microsoft-com:office:office" xmlns:oel="http://schemas.microsoft.com/office/2019/extlst" xmlns:r="http://schemas.openxmlformats.org/officeDocument/2006/relationships" xmlns:m="http://schemas.openxmlformats.org/officeDocument/2006/math" xmlns:v="urn:schemas-microsoft-com:vml" xmlns:wp14="http://schemas.microsoft.com/office/word/2010/wordprocessingDrawing" xmlns:wp="http://schemas.openxmlformats.org/drawingml/2006/wordprocessingDrawing" xmlns:w10="urn:schemas-microsoft-com:office:word" xmlns:w="http://schemas.openxmlformats.org/wordprocessingml/2006/main" xmlns:w14="http://schemas.microsoft.com/office/word/2010/wordml" xmlns:w15="http://schemas.microsoft.com/office/word/2012/wordml" xmlns:w16cex="http://schemas.microsoft.com/office/word/2018/wordml/cex" xmlns:w16cid="http://schemas.microsoft.com/office/word/2016/wordml/cid" xmlns:w16="http://schemas.microsoft.com/office/word/2018/wordml" xmlns:w16du="http://schemas.microsoft.com/office/word/2023/wordml/word16du" xmlns:w16sdtdh="http://schemas.microsoft.com/office/word/2020/wordml/sdtdatahash" xmlns:w16sdtfl="http://schemas.microsoft.com/office/word/2024/wordml/sdtformatlock" xmlns:w16se="http://schemas.microsoft.com/office/word/2015/wordml/symex" xmlns:wpg="http://schemas.microsoft.com/office/word/2010/wordprocessingGroup" xmlns:wpi="http://schemas.microsoft.com/office/word/2010/wordprocessingInk" xmlns:wne="http://schemas.microsoft.com/office/word/2006/wordml" xmlns:wps="http://schemas.microsoft.com/office/word/2010/wordprocessingShape" mc:Ignorable="w14 w15 w16se w16cid w16 w16cex w16sdtdh w16sdtfl w16du wp14">
+<w:numbering xmlns:wpc="http://schemas.microsoft.com/office/word/2010/wordprocessingCanvas" xmlns:mc="http://schemas.openxmlformats.org/markup-compatibility/2006" xmlns:o="urn:schemas-microsoft-com:office:office" xmlns:r="http://schemas.openxmlformats.org/officeDocument/2006/relationships" xmlns:m="http://schemas.openxmlformats.org/officeDocument/2006/math" xmlns:v="urn:schemas-microsoft-com:vml" xmlns:wp14="http://schemas.microsoft.com/office/word/2010/wordprocessingDrawing" xmlns:wp="http://schemas.openxmlformats.org/drawingml/2006/wordprocessingDrawing" xmlns:w10="urn:schemas-microsoft-com:office:word" xmlns:w="http://schemas.openxmlformats.org/wordprocessingml/2006/main" xmlns:w14="http://schemas.microsoft.com/office/word/2010/wordml" xmlns:w15="http://schemas.microsoft.com/office/word/2012/wordml" xmlns:wpg="http://schemas.microsoft.com/office/word/2010/wordprocessingGroup" xmlns:wpi="http://schemas.microsoft.com/office/word/2010/wordprocessingInk" xmlns:wne="http://schemas.microsoft.com/office/word/2006/wordml" xmlns:wps="http://schemas.microsoft.com/office/word/2010/wordprocessingShape" mc:Ignorable="w14 w15 wp14">
   <w:abstractNum w:abstractNumId="0" w15:restartNumberingAfterBreak="0">
     <w:nsid w:val="2A4E3351"/>
     <w:multiLevelType w:val="hybridMultilevel"/>
@@ -6167,17 +5609,17 @@
       </w:rPr>
     </w:lvl>
   </w:abstractNum>
-  <w:num w:numId="1" w16cid:durableId="1251693860">
+  <w:num w:numId="1">
     <w:abstractNumId w:val="1"/>
   </w:num>
-  <w:num w:numId="2" w16cid:durableId="688064780">
+  <w:num w:numId="2">
     <w:abstractNumId w:val="0"/>
   </w:num>
 </w:numbering>
 </file>
 
 <file path=word/styles.xml><?xml version="1.0" encoding="utf-8"?>
-<w:styles xmlns:mc="http://schemas.openxmlformats.org/markup-compatibility/2006" xmlns:r="http://schemas.openxmlformats.org/officeDocument/2006/relationships" xmlns:w="http://schemas.openxmlformats.org/wordprocessingml/2006/main" xmlns:w14="http://schemas.microsoft.com/office/word/2010/wordml" xmlns:w15="http://schemas.microsoft.com/office/word/2012/wordml" xmlns:w16cex="http://schemas.microsoft.com/office/word/2018/wordml/cex" xmlns:w16cid="http://schemas.microsoft.com/office/word/2016/wordml/cid" xmlns:w16="http://schemas.microsoft.com/office/word/2018/wordml" xmlns:w16du="http://schemas.microsoft.com/office/word/2023/wordml/word16du" xmlns:w16sdtdh="http://schemas.microsoft.com/office/word/2020/wordml/sdtdatahash" xmlns:w16sdtfl="http://schemas.microsoft.com/office/word/2024/wordml/sdtformatlock" xmlns:w16se="http://schemas.microsoft.com/office/word/2015/wordml/symex" mc:Ignorable="w14 w15 w16se w16cid w16 w16cex w16sdtdh w16sdtfl w16du">
+<w:styles xmlns:mc="http://schemas.openxmlformats.org/markup-compatibility/2006" xmlns:r="http://schemas.openxmlformats.org/officeDocument/2006/relationships" xmlns:w="http://schemas.openxmlformats.org/wordprocessingml/2006/main" xmlns:w14="http://schemas.microsoft.com/office/word/2010/wordml" xmlns:w15="http://schemas.microsoft.com/office/word/2012/wordml" mc:Ignorable="w14 w15">
   <w:docDefaults>
     <w:rPrDefault>
       <w:rPr>
@@ -6193,7 +5635,7 @@
       </w:pPr>
     </w:pPrDefault>
   </w:docDefaults>
-  <w:latentStyles w:defLockedState="0" w:defUIPriority="99" w:defSemiHidden="0" w:defUnhideWhenUsed="0" w:defQFormat="0" w:count="376">
+  <w:latentStyles w:defLockedState="0" w:defUIPriority="99" w:defSemiHidden="0" w:defUnhideWhenUsed="0" w:defQFormat="0" w:count="371">
     <w:lsdException w:name="Normal" w:uiPriority="0" w:qFormat="1"/>
     <w:lsdException w:name="heading 1" w:uiPriority="9" w:qFormat="1"/>
     <w:lsdException w:name="heading 2" w:uiPriority="9" w:semiHidden="1" w:unhideWhenUsed="1" w:qFormat="1"/>
@@ -6565,11 +6007,6 @@
     <w:lsdException w:name="List Table 5 Dark Accent 6" w:uiPriority="50"/>
     <w:lsdException w:name="List Table 6 Colorful Accent 6" w:uiPriority="51"/>
     <w:lsdException w:name="List Table 7 Colorful Accent 6" w:uiPriority="52"/>
-    <w:lsdException w:name="Mention" w:semiHidden="1" w:unhideWhenUsed="1"/>
-    <w:lsdException w:name="Smart Hyperlink" w:semiHidden="1" w:unhideWhenUsed="1"/>
-    <w:lsdException w:name="Hashtag" w:semiHidden="1" w:unhideWhenUsed="1"/>
-    <w:lsdException w:name="Unresolved Mention" w:semiHidden="1" w:unhideWhenUsed="1"/>
-    <w:lsdException w:name="Smart Link" w:semiHidden="1" w:unhideWhenUsed="1"/>
   </w:latentStyles>
   <w:style w:type="paragraph" w:styleId="Normal" w:default="1">
     <w:name w:val="Normal"/>
@@ -6726,7 +6163,7 @@
       </w:tblCellMar>
     </w:tblPr>
   </w:style>
-  <w:style w:type="paragraph" w:styleId="Ttulo">
+  <w:style w:type="paragraph" w:styleId="Puesto">
     <w:name w:val="Title"/>
     <w:basedOn w:val="Normal"/>
     <w:next w:val="Normal"/>
@@ -7563,27 +7000,10 @@
     <ds:schemaRef ds:uri="1d52d4bc-3f95-4709-b359-1b96840d7671"/>
     <ds:schemaRef ds:uri="8d1bea48-6525-4b05-8cf5-c6ad0dd5b02f"/>
     <ds:schemaRef ds:uri="http://schemas.microsoft.com/sharepoint/v3"/>
-    <ds:schemaRef ds:uri="cb45339b-ced9-4d0d-8f64-77573914d53b"/>
-    <ds:schemaRef ds:uri="43a3ca16-9c26-4813-b83f-4aec9927b43f"/>
   </ds:schemaRefs>
 </ds:datastoreItem>
 </file>
 
 <file path=customXml/itemProps3.xml><?xml version="1.0" encoding="utf-8"?>
-<ds:datastoreItem xmlns:ds="http://schemas.openxmlformats.org/officeDocument/2006/customXml" ds:itemID="{C4176048-60C1-4AE7-9957-1C5BA4601417}">
-  <ds:schemaRefs>
-    <ds:schemaRef ds:uri="http://schemas.microsoft.com/office/2006/metadata/contentType"/>
-    <ds:schemaRef ds:uri="http://schemas.microsoft.com/office/2006/metadata/properties/metaAttributes"/>
-    <ds:schemaRef ds:uri="http://www.w3.org/2001/XMLSchema"/>
-    <ds:schemaRef ds:uri="http://schemas.microsoft.com/office/2006/metadata/properties"/>
-    <ds:schemaRef ds:uri="cb45339b-ced9-4d0d-8f64-77573914d53b"/>
-    <ds:schemaRef ds:uri="43a3ca16-9c26-4813-b83f-4aec9927b43f"/>
-    <ds:schemaRef ds:uri="http://schemas.microsoft.com/office/2006/documentManagement/types"/>
-    <ds:schemaRef ds:uri="http://schemas.microsoft.com/office/infopath/2007/PartnerControls"/>
-    <ds:schemaRef ds:uri="http://schemas.openxmlformats.org/package/2006/metadata/core-properties"/>
-    <ds:schemaRef ds:uri="http://purl.org/dc/elements/1.1/"/>
-    <ds:schemaRef ds:uri="http://purl.org/dc/terms/"/>
-    <ds:schemaRef ds:uri="http://schemas.microsoft.com/internal/obd"/>
-  </ds:schemaRefs>
-</ds:datastoreItem>
+<ds:datastoreItem xmlns:ds="http://schemas.openxmlformats.org/officeDocument/2006/customXml" ds:itemID="{81968405-9510-425F-B438-C7F1F9365297}"/>
 </file>
</xml_diff>